<commit_message>
UPDATE: Documento de Word actualizado.
</commit_message>
<xml_diff>
--- a/actividad_02_entornos_de_desarollo.docx
+++ b/actividad_02_entornos_de_desarollo.docx
@@ -204,7 +204,7 @@
       </w:pPr>
       <w:r>
         <w:drawing>
-          <wp:inline wp14:editId="391D999B" wp14:anchorId="0869F1A5">
+          <wp:inline wp14:editId="23810995" wp14:anchorId="0869F1A5">
             <wp:extent cx="2600325" cy="1851041"/>
             <wp:effectExtent l="0" t="0" r="0" b="0"/>
             <wp:docPr id="1489221647" name="" title=""/>
@@ -219,10 +219,10 @@
                     <pic:cNvPicPr/>
                   </pic:nvPicPr>
                   <pic:blipFill>
-                    <a:blip r:embed="R2cfff9c45615494b">
-                      <a:extLst>
+                    <a:blip r:embed="R3891fcc72ce44068">
+                      <a:extLst xmlns:a="http://schemas.openxmlformats.org/drawingml/2006/main">
                         <a:ext xmlns:a="http://schemas.openxmlformats.org/drawingml/2006/main" uri="{28A0092B-C50C-407E-A947-70E740481C1C}">
-                          <a14:useLocalDpi val="0"/>
+                          <a14:useLocalDpi xmlns:a14="http://schemas.microsoft.com/office/drawing/2010/main" val="0"/>
                         </a:ext>
                       </a:extLst>
                     </a:blip>
@@ -232,7 +232,7 @@
                     </a:stretch>
                   </pic:blipFill>
                   <pic:spPr>
-                    <a:xfrm>
+                    <a:xfrm rot="0" flipH="0" flipV="0">
                       <a:off x="0" y="0"/>
                       <a:ext cx="2600325" cy="1851041"/>
                     </a:xfrm>
@@ -267,8 +267,9 @@
         <w:pStyle w:val="Normal"/>
         <w:rPr>
           <w:rFonts w:ascii="Arial Nova" w:hAnsi="Arial Nova" w:eastAsia="Arial Nova" w:cs="Arial Nova"/>
-          <w:sz w:val="32"/>
-          <w:szCs w:val="32"/>
+          <w:sz w:val="28"/>
+          <w:szCs w:val="28"/>
+          <w:lang w:val="es-ES"/>
         </w:rPr>
       </w:pPr>
       <w:r>
@@ -276,6 +277,7 @@
           <w:rFonts w:ascii="Arial Nova" w:hAnsi="Arial Nova" w:eastAsia="Arial Nova" w:cs="Arial Nova"/>
           <w:sz w:val="28"/>
           <w:szCs w:val="28"/>
+          <w:lang w:val="es-ES"/>
         </w:rPr>
         <w:t>Presentado</w:t>
       </w:r>
@@ -284,6 +286,7 @@
           <w:rFonts w:ascii="Arial Nova" w:hAnsi="Arial Nova" w:eastAsia="Arial Nova" w:cs="Arial Nova"/>
           <w:sz w:val="28"/>
           <w:szCs w:val="28"/>
+          <w:lang w:val="es-ES"/>
         </w:rPr>
         <w:t xml:space="preserve"> </w:t>
       </w:r>
@@ -292,6 +295,7 @@
           <w:rFonts w:ascii="Arial Nova" w:hAnsi="Arial Nova" w:eastAsia="Arial Nova" w:cs="Arial Nova"/>
           <w:sz w:val="28"/>
           <w:szCs w:val="28"/>
+          <w:lang w:val="es-ES"/>
         </w:rPr>
         <w:t>por</w:t>
       </w:r>
@@ -300,34 +304,717 @@
           <w:rFonts w:ascii="Arial Nova" w:hAnsi="Arial Nova" w:eastAsia="Arial Nova" w:cs="Arial Nova"/>
           <w:sz w:val="28"/>
           <w:szCs w:val="28"/>
+          <w:lang w:val="es-ES"/>
         </w:rPr>
         <w:t xml:space="preserve">: </w:t>
       </w:r>
       <w:r>
         <w:br/>
+      </w:r>
+      <w:r>
+        <w:tab/>
       </w:r>
       <w:r>
         <w:rPr>
           <w:rFonts w:ascii="Arial Nova" w:hAnsi="Arial Nova" w:eastAsia="Arial Nova" w:cs="Arial Nova"/>
           <w:sz w:val="28"/>
           <w:szCs w:val="28"/>
+          <w:lang w:val="es-ES"/>
         </w:rPr>
         <w:t>Nelson Rosales</w:t>
       </w:r>
+      <w:r>
+        <w:rPr>
+          <w:rFonts w:ascii="Arial Nova" w:hAnsi="Arial Nova" w:eastAsia="Arial Nova" w:cs="Arial Nova"/>
+          <w:sz w:val="28"/>
+          <w:szCs w:val="28"/>
+          <w:lang w:val="es-ES"/>
+        </w:rPr>
+        <w:t xml:space="preserve">, Kyle </w:t>
+      </w:r>
+      <w:r>
+        <w:rPr>
+          <w:rFonts w:ascii="Arial Nova" w:hAnsi="Arial Nova" w:eastAsia="Arial Nova" w:cs="Arial Nova"/>
+          <w:sz w:val="28"/>
+          <w:szCs w:val="28"/>
+          <w:lang w:val="es-ES"/>
+        </w:rPr>
+        <w:t>Lamm</w:t>
+      </w:r>
     </w:p>
     <w:p>
       <w:pPr>
         <w:pStyle w:val="Normal"/>
-      </w:pPr>
+        <w:rPr>
+          <w:rFonts w:ascii="Arial Nova" w:hAnsi="Arial Nova" w:eastAsia="Arial Nova" w:cs="Arial Nova"/>
+          <w:sz w:val="28"/>
+          <w:szCs w:val="28"/>
+          <w:lang w:val="es-ES"/>
+        </w:rPr>
+      </w:pPr>
+      <w:r>
+        <w:rPr>
+          <w:rFonts w:ascii="Arial Nova" w:hAnsi="Arial Nova" w:eastAsia="Arial Nova" w:cs="Arial Nova"/>
+          <w:sz w:val="28"/>
+          <w:szCs w:val="28"/>
+          <w:lang w:val="es-ES"/>
+        </w:rPr>
+        <w:t xml:space="preserve">GitHub </w:t>
+      </w:r>
+      <w:r>
+        <w:rPr>
+          <w:rFonts w:ascii="Arial Nova" w:hAnsi="Arial Nova" w:eastAsia="Arial Nova" w:cs="Arial Nova"/>
+          <w:sz w:val="28"/>
+          <w:szCs w:val="28"/>
+          <w:lang w:val="es-ES"/>
+        </w:rPr>
+        <w:t>Respositorio</w:t>
+      </w:r>
+      <w:r>
+        <w:rPr>
+          <w:rFonts w:ascii="Arial Nova" w:hAnsi="Arial Nova" w:eastAsia="Arial Nova" w:cs="Arial Nova"/>
+          <w:sz w:val="28"/>
+          <w:szCs w:val="28"/>
+          <w:lang w:val="es-ES"/>
+        </w:rPr>
+        <w:t xml:space="preserve">: </w:t>
+      </w:r>
     </w:p>
     <w:p>
       <w:pPr>
         <w:pStyle w:val="Normal"/>
-      </w:pPr>
+        <w:spacing w:before="240" w:beforeAutospacing="off" w:after="240" w:afterAutospacing="off"/>
+        <w:rPr>
+          <w:rFonts w:ascii="Arial Nova" w:hAnsi="Arial Nova" w:eastAsia="Arial Nova" w:cs="Arial Nova"/>
+          <w:sz w:val="28"/>
+          <w:szCs w:val="28"/>
+        </w:rPr>
+      </w:pPr>
+      <w:hyperlink r:id="R1ff742cc009048ff">
+        <w:r>
+          <w:rPr>
+            <w:rStyle w:val="Hyperlink"/>
+            <w:rFonts w:ascii="Arial Nova" w:hAnsi="Arial Nova" w:eastAsia="Arial Nova" w:cs="Arial Nova"/>
+            <w:sz w:val="28"/>
+            <w:szCs w:val="28"/>
+          </w:rPr>
+          <w:t>https://github.com/nelson2411/actividad_two_javaDoc_jUnit.git</w:t>
+        </w:r>
+      </w:hyperlink>
     </w:p>
     <w:p>
       <w:pPr>
         <w:pStyle w:val="Normal"/>
+        <w:rPr>
+          <w:rFonts w:ascii="Arial Nova" w:hAnsi="Arial Nova" w:eastAsia="Arial Nova" w:cs="Arial Nova"/>
+          <w:sz w:val="28"/>
+          <w:szCs w:val="28"/>
+        </w:rPr>
+      </w:pPr>
+    </w:p>
+    <w:p>
+      <w:pPr>
+        <w:pStyle w:val="Normal"/>
+      </w:pPr>
+    </w:p>
+    <w:p>
+      <w:pPr>
+        <w:pStyle w:val="Normal"/>
+      </w:pPr>
+    </w:p>
+    <w:p>
+      <w:pPr>
+        <w:pStyle w:val="Normal"/>
+        <w:rPr>
+          <w:rFonts w:ascii="Aptos" w:hAnsi="Aptos" w:eastAsia="Aptos" w:cs="Aptos"/>
+          <w:b w:val="0"/>
+          <w:bCs w:val="0"/>
+          <w:i w:val="0"/>
+          <w:iCs w:val="0"/>
+          <w:caps w:val="0"/>
+          <w:smallCaps w:val="0"/>
+          <w:sz w:val="24"/>
+          <w:szCs w:val="24"/>
+        </w:rPr>
+      </w:pPr>
+      <w:r>
+        <w:rPr>
+          <w:rFonts w:ascii="Aptos" w:hAnsi="Aptos" w:eastAsia="Aptos" w:cs="Aptos"/>
+          <w:b w:val="0"/>
+          <w:bCs w:val="0"/>
+          <w:i w:val="0"/>
+          <w:iCs w:val="0"/>
+          <w:caps w:val="0"/>
+          <w:smallCaps w:val="0"/>
+          <w:sz w:val="24"/>
+          <w:szCs w:val="24"/>
+        </w:rPr>
+        <w:t>Introducción:</w:t>
+      </w:r>
+    </w:p>
+    <w:p>
+      <w:pPr>
+        <w:pStyle w:val="ListParagraph"/>
+        <w:numPr>
+          <w:ilvl w:val="0"/>
+          <w:numId w:val="2"/>
+        </w:numPr>
+        <w:rPr>
+          <w:rFonts w:ascii="Aptos" w:hAnsi="Aptos" w:eastAsia="Aptos" w:cs="Aptos"/>
+          <w:b w:val="0"/>
+          <w:bCs w:val="0"/>
+          <w:i w:val="0"/>
+          <w:iCs w:val="0"/>
+          <w:caps w:val="0"/>
+          <w:smallCaps w:val="0"/>
+          <w:sz w:val="24"/>
+          <w:szCs w:val="24"/>
+        </w:rPr>
+      </w:pPr>
+      <w:r>
+        <w:rPr>
+          <w:rFonts w:ascii="Aptos" w:hAnsi="Aptos" w:eastAsia="Aptos" w:cs="Aptos"/>
+          <w:b w:val="0"/>
+          <w:bCs w:val="0"/>
+          <w:i w:val="0"/>
+          <w:iCs w:val="0"/>
+          <w:caps w:val="0"/>
+          <w:smallCaps w:val="0"/>
+          <w:sz w:val="24"/>
+          <w:szCs w:val="24"/>
+        </w:rPr>
+        <w:t xml:space="preserve">En esta actividad, crearemos una calculadora sencilla que tendrá clases individuales como sumar, restar, dividir y multiplicar. </w:t>
+      </w:r>
+      <w:r>
+        <w:rPr>
+          <w:rFonts w:ascii="Aptos" w:hAnsi="Aptos" w:eastAsia="Aptos" w:cs="Aptos"/>
+          <w:b w:val="0"/>
+          <w:bCs w:val="0"/>
+          <w:i w:val="0"/>
+          <w:iCs w:val="0"/>
+          <w:caps w:val="0"/>
+          <w:smallCaps w:val="0"/>
+          <w:sz w:val="24"/>
+          <w:szCs w:val="24"/>
+        </w:rPr>
+        <w:t>Dentro de estas clases, probaremos múltiples funciones como el uso de diferentes tipos (números enteros, números reales) y diferentes cantidades de argumentos.</w:t>
+      </w:r>
+    </w:p>
+    <w:p>
+      <w:pPr>
+        <w:pStyle w:val="Normal"/>
+        <w:ind w:firstLine="0"/>
+        <w:rPr>
+          <w:rFonts w:ascii="Aptos" w:hAnsi="Aptos" w:eastAsia="Aptos" w:cs="Aptos"/>
+          <w:b w:val="0"/>
+          <w:bCs w:val="0"/>
+          <w:i w:val="0"/>
+          <w:iCs w:val="0"/>
+          <w:caps w:val="0"/>
+          <w:smallCaps w:val="0"/>
+          <w:sz w:val="24"/>
+          <w:szCs w:val="24"/>
+          <w:lang w:val="es-ES"/>
+        </w:rPr>
+      </w:pPr>
+      <w:r>
+        <w:rPr>
+          <w:rFonts w:ascii="Aptos" w:hAnsi="Aptos" w:eastAsia="Aptos" w:cs="Aptos"/>
+          <w:b w:val="0"/>
+          <w:bCs w:val="0"/>
+          <w:i w:val="0"/>
+          <w:iCs w:val="0"/>
+          <w:caps w:val="0"/>
+          <w:smallCaps w:val="0"/>
+          <w:sz w:val="24"/>
+          <w:szCs w:val="24"/>
+          <w:lang w:val="es-ES"/>
+        </w:rPr>
+        <w:t>Metodología:</w:t>
+      </w:r>
+    </w:p>
+    <w:p>
+      <w:pPr>
+        <w:pStyle w:val="ListParagraph"/>
+        <w:numPr>
+          <w:ilvl w:val="0"/>
+          <w:numId w:val="3"/>
+        </w:numPr>
+        <w:rPr>
+          <w:rFonts w:ascii="Aptos" w:hAnsi="Aptos" w:eastAsia="Aptos" w:cs="Aptos"/>
+          <w:b w:val="0"/>
+          <w:bCs w:val="0"/>
+          <w:i w:val="0"/>
+          <w:iCs w:val="0"/>
+          <w:caps w:val="0"/>
+          <w:smallCaps w:val="0"/>
+          <w:sz w:val="24"/>
+          <w:szCs w:val="24"/>
+          <w:lang w:val="es-ES"/>
+        </w:rPr>
+      </w:pPr>
+      <w:r>
+        <w:rPr>
+          <w:rFonts w:ascii="Aptos" w:hAnsi="Aptos" w:eastAsia="Aptos" w:cs="Aptos"/>
+          <w:b w:val="0"/>
+          <w:bCs w:val="0"/>
+          <w:i w:val="0"/>
+          <w:iCs w:val="0"/>
+          <w:caps w:val="0"/>
+          <w:smallCaps w:val="0"/>
+          <w:sz w:val="24"/>
+          <w:szCs w:val="24"/>
+          <w:lang w:val="es-ES"/>
+        </w:rPr>
+        <w:t xml:space="preserve">En esta actividad, combinaremos varias herramientas para crear y ejecutar nuestro código. En primer lugar, se crea un repositorio en el que se puede derivar la base de nuestro trabajo y se establece un lugar de trabajo común. A continuación, cada miembro del equipo clonará una copia del repositorio en su sistema local. A continuación, cada miembro creará el código que le haya sido asignado utilizando el IDE de su elección </w:t>
+      </w:r>
+      <w:r>
+        <w:rPr>
+          <w:rFonts w:ascii="Aptos" w:hAnsi="Aptos" w:eastAsia="Aptos" w:cs="Aptos"/>
+          <w:b w:val="0"/>
+          <w:bCs w:val="0"/>
+          <w:i w:val="0"/>
+          <w:iCs w:val="0"/>
+          <w:caps w:val="0"/>
+          <w:smallCaps w:val="0"/>
+          <w:sz w:val="24"/>
+          <w:szCs w:val="24"/>
+          <w:lang w:val="es-ES"/>
+        </w:rPr>
+        <w:t>(</w:t>
+      </w:r>
+      <w:r>
+        <w:rPr>
+          <w:rFonts w:ascii="Aptos" w:hAnsi="Aptos" w:eastAsia="Aptos" w:cs="Aptos"/>
+          <w:b w:val="0"/>
+          <w:bCs w:val="0"/>
+          <w:i w:val="0"/>
+          <w:iCs w:val="0"/>
+          <w:caps w:val="0"/>
+          <w:smallCaps w:val="0"/>
+          <w:sz w:val="24"/>
+          <w:szCs w:val="24"/>
+          <w:lang w:val="es-ES"/>
+        </w:rPr>
+        <w:t>Intellij</w:t>
+      </w:r>
+      <w:r>
+        <w:rPr>
+          <w:rFonts w:ascii="Aptos" w:hAnsi="Aptos" w:eastAsia="Aptos" w:cs="Aptos"/>
+          <w:b w:val="0"/>
+          <w:bCs w:val="0"/>
+          <w:i w:val="0"/>
+          <w:iCs w:val="0"/>
+          <w:caps w:val="0"/>
+          <w:smallCaps w:val="0"/>
+          <w:sz w:val="24"/>
+          <w:szCs w:val="24"/>
+          <w:lang w:val="es-ES"/>
+        </w:rPr>
+        <w:t xml:space="preserve">, Eclipse, etc.) teniendo en cuenta que debe utilizar el formato correcto para crear comentarios compatibles con </w:t>
+      </w:r>
+      <w:r>
+        <w:rPr>
+          <w:rFonts w:ascii="Aptos" w:hAnsi="Aptos" w:eastAsia="Aptos" w:cs="Aptos"/>
+          <w:b w:val="0"/>
+          <w:bCs w:val="0"/>
+          <w:i w:val="0"/>
+          <w:iCs w:val="0"/>
+          <w:caps w:val="0"/>
+          <w:smallCaps w:val="0"/>
+          <w:sz w:val="24"/>
+          <w:szCs w:val="24"/>
+          <w:lang w:val="es-ES"/>
+        </w:rPr>
+        <w:t>Javadoc</w:t>
+      </w:r>
+      <w:r>
+        <w:rPr>
+          <w:rFonts w:ascii="Aptos" w:hAnsi="Aptos" w:eastAsia="Aptos" w:cs="Aptos"/>
+          <w:b w:val="0"/>
+          <w:bCs w:val="0"/>
+          <w:i w:val="0"/>
+          <w:iCs w:val="0"/>
+          <w:caps w:val="0"/>
+          <w:smallCaps w:val="0"/>
+          <w:sz w:val="24"/>
+          <w:szCs w:val="24"/>
+          <w:lang w:val="es-ES"/>
+        </w:rPr>
+        <w:t xml:space="preserve">. A continuación, cada miembro utilizará Git para enviar su código al repositorio utilizando una rama separada. Después, las ramas se fusionarán y una vez más se extraerán del repositorio a su directorio de trabajo local y, a continuación, se crearán e implementarán las pruebas. Las pruebas en esta actividad se llevarán a cabo a través del </w:t>
+      </w:r>
+      <w:r>
+        <w:rPr>
+          <w:rFonts w:ascii="Aptos" w:hAnsi="Aptos" w:eastAsia="Aptos" w:cs="Aptos"/>
+          <w:b w:val="0"/>
+          <w:bCs w:val="0"/>
+          <w:i w:val="0"/>
+          <w:iCs w:val="0"/>
+          <w:caps w:val="0"/>
+          <w:smallCaps w:val="0"/>
+          <w:sz w:val="24"/>
+          <w:szCs w:val="24"/>
+          <w:lang w:val="es-ES"/>
+        </w:rPr>
+        <w:t>framework</w:t>
+      </w:r>
+      <w:r>
+        <w:rPr>
+          <w:rFonts w:ascii="Aptos" w:hAnsi="Aptos" w:eastAsia="Aptos" w:cs="Aptos"/>
+          <w:b w:val="0"/>
+          <w:bCs w:val="0"/>
+          <w:i w:val="0"/>
+          <w:iCs w:val="0"/>
+          <w:caps w:val="0"/>
+          <w:smallCaps w:val="0"/>
+          <w:sz w:val="24"/>
+          <w:szCs w:val="24"/>
+          <w:lang w:val="es-ES"/>
+        </w:rPr>
+        <w:t xml:space="preserve"> Junit. Después de crear e implementar las pruebas, los miembros del equipo enviarán su trabajo al repositorio para su revisión y el ciclo se repetirá tantas veces como sea necesario hasta que el trabajo esté terminado a satisfacción de cada miembro.</w:t>
+      </w:r>
+    </w:p>
+    <w:p>
+      <w:pPr>
+        <w:pStyle w:val="Normal"/>
+        <w:ind w:firstLine="0"/>
+        <w:rPr>
+          <w:rFonts w:ascii="Aptos" w:hAnsi="Aptos" w:eastAsia="Aptos" w:cs="Aptos"/>
+          <w:b w:val="0"/>
+          <w:bCs w:val="0"/>
+          <w:i w:val="0"/>
+          <w:iCs w:val="0"/>
+          <w:caps w:val="0"/>
+          <w:smallCaps w:val="0"/>
+          <w:sz w:val="24"/>
+          <w:szCs w:val="24"/>
+          <w:lang w:val="es-ES"/>
+        </w:rPr>
+      </w:pPr>
+      <w:r>
+        <w:rPr>
+          <w:rFonts w:ascii="Aptos" w:hAnsi="Aptos" w:eastAsia="Aptos" w:cs="Aptos"/>
+          <w:b w:val="0"/>
+          <w:bCs w:val="0"/>
+          <w:i w:val="0"/>
+          <w:iCs w:val="0"/>
+          <w:caps w:val="0"/>
+          <w:smallCaps w:val="0"/>
+          <w:sz w:val="24"/>
+          <w:szCs w:val="24"/>
+          <w:lang w:val="es-ES"/>
+        </w:rPr>
+        <w:t xml:space="preserve">Problemas y </w:t>
+      </w:r>
+      <w:r>
+        <w:rPr>
+          <w:rFonts w:ascii="Aptos" w:hAnsi="Aptos" w:eastAsia="Aptos" w:cs="Aptos"/>
+          <w:b w:val="0"/>
+          <w:bCs w:val="0"/>
+          <w:i w:val="0"/>
+          <w:iCs w:val="0"/>
+          <w:caps w:val="0"/>
+          <w:smallCaps w:val="0"/>
+          <w:sz w:val="24"/>
+          <w:szCs w:val="24"/>
+          <w:lang w:val="es-ES"/>
+        </w:rPr>
+        <w:t>Soluciones</w:t>
+      </w:r>
+      <w:r>
+        <w:rPr>
+          <w:rFonts w:ascii="Aptos" w:hAnsi="Aptos" w:eastAsia="Aptos" w:cs="Aptos"/>
+          <w:b w:val="0"/>
+          <w:bCs w:val="0"/>
+          <w:i w:val="0"/>
+          <w:iCs w:val="0"/>
+          <w:caps w:val="0"/>
+          <w:smallCaps w:val="0"/>
+          <w:sz w:val="24"/>
+          <w:szCs w:val="24"/>
+          <w:lang w:val="es-ES"/>
+        </w:rPr>
+        <w:t>:</w:t>
+      </w:r>
+    </w:p>
+    <w:p>
+      <w:pPr>
+        <w:pStyle w:val="ListParagraph"/>
+        <w:numPr>
+          <w:ilvl w:val="0"/>
+          <w:numId w:val="6"/>
+        </w:numPr>
+        <w:rPr>
+          <w:rFonts w:ascii="Aptos" w:hAnsi="Aptos" w:eastAsia="Aptos" w:cs="Aptos"/>
+          <w:b w:val="0"/>
+          <w:bCs w:val="0"/>
+          <w:i w:val="0"/>
+          <w:iCs w:val="0"/>
+          <w:caps w:val="0"/>
+          <w:smallCaps w:val="0"/>
+          <w:sz w:val="24"/>
+          <w:szCs w:val="24"/>
+          <w:lang w:val="es-ES"/>
+        </w:rPr>
+      </w:pPr>
+      <w:r>
+        <w:rPr>
+          <w:rFonts w:ascii="Aptos" w:hAnsi="Aptos" w:eastAsia="Aptos" w:cs="Aptos"/>
+          <w:b w:val="0"/>
+          <w:bCs w:val="0"/>
+          <w:i w:val="0"/>
+          <w:iCs w:val="0"/>
+          <w:caps w:val="0"/>
+          <w:smallCaps w:val="0"/>
+          <w:sz w:val="24"/>
+          <w:szCs w:val="24"/>
+          <w:lang w:val="es-ES"/>
+        </w:rPr>
+        <w:t>Uno de los problemas con los que nos encontramos fue el de enviar y fusionar correctamente nuestro trabajo en el repositorio desde nuestros espacios de trabajo locales. Esto se resolvió comunicándonos y ayudándonos mutuamente a entender dichas confusiones y dificultades y utilizando adecuadamente los comandos y procesos correctos de Git y GitHub.</w:t>
+      </w:r>
+    </w:p>
+    <w:p>
+      <w:pPr>
+        <w:pStyle w:val="Normal"/>
+        <w:ind w:firstLine="0"/>
+        <w:rPr>
+          <w:rFonts w:ascii="Aptos" w:hAnsi="Aptos" w:eastAsia="Aptos" w:cs="Aptos"/>
+          <w:b w:val="0"/>
+          <w:bCs w:val="0"/>
+          <w:i w:val="0"/>
+          <w:iCs w:val="0"/>
+          <w:caps w:val="0"/>
+          <w:smallCaps w:val="0"/>
+          <w:sz w:val="24"/>
+          <w:szCs w:val="24"/>
+          <w:lang w:val="es-ES"/>
+        </w:rPr>
+      </w:pPr>
+    </w:p>
+    <w:p>
+      <w:pPr>
+        <w:pStyle w:val="Normal"/>
+        <w:ind w:firstLine="0"/>
+        <w:rPr>
+          <w:rFonts w:ascii="Aptos" w:hAnsi="Aptos" w:eastAsia="Aptos" w:cs="Aptos"/>
+          <w:b w:val="0"/>
+          <w:bCs w:val="0"/>
+          <w:i w:val="0"/>
+          <w:iCs w:val="0"/>
+          <w:caps w:val="0"/>
+          <w:smallCaps w:val="0"/>
+          <w:sz w:val="24"/>
+          <w:szCs w:val="24"/>
+          <w:lang w:val="es-ES"/>
+        </w:rPr>
+      </w:pPr>
+    </w:p>
+    <w:p>
+      <w:pPr>
+        <w:pStyle w:val="Normal"/>
+        <w:ind w:firstLine="0"/>
+        <w:rPr>
+          <w:rFonts w:ascii="Aptos" w:hAnsi="Aptos" w:eastAsia="Aptos" w:cs="Aptos"/>
+          <w:b w:val="0"/>
+          <w:bCs w:val="0"/>
+          <w:i w:val="0"/>
+          <w:iCs w:val="0"/>
+          <w:caps w:val="0"/>
+          <w:smallCaps w:val="0"/>
+          <w:sz w:val="24"/>
+          <w:szCs w:val="24"/>
+          <w:lang w:val="es-ES"/>
+        </w:rPr>
+      </w:pPr>
+    </w:p>
+    <w:p>
+      <w:pPr>
+        <w:pStyle w:val="Normal"/>
+        <w:ind w:firstLine="0"/>
+        <w:rPr>
+          <w:rFonts w:ascii="Aptos" w:hAnsi="Aptos" w:eastAsia="Aptos" w:cs="Aptos"/>
+          <w:b w:val="0"/>
+          <w:bCs w:val="0"/>
+          <w:i w:val="0"/>
+          <w:iCs w:val="0"/>
+          <w:caps w:val="0"/>
+          <w:smallCaps w:val="0"/>
+          <w:sz w:val="24"/>
+          <w:szCs w:val="24"/>
+          <w:lang w:val="es-ES"/>
+        </w:rPr>
+      </w:pPr>
+    </w:p>
+    <w:p>
+      <w:pPr>
+        <w:pStyle w:val="Normal"/>
+        <w:ind w:firstLine="0"/>
+        <w:rPr>
+          <w:rFonts w:ascii="Aptos" w:hAnsi="Aptos" w:eastAsia="Aptos" w:cs="Aptos"/>
+          <w:b w:val="0"/>
+          <w:bCs w:val="0"/>
+          <w:i w:val="0"/>
+          <w:iCs w:val="0"/>
+          <w:caps w:val="0"/>
+          <w:smallCaps w:val="0"/>
+          <w:sz w:val="24"/>
+          <w:szCs w:val="24"/>
+          <w:lang w:val="es-ES"/>
+        </w:rPr>
+      </w:pPr>
+      <w:r>
+        <w:rPr>
+          <w:rFonts w:ascii="Aptos" w:hAnsi="Aptos" w:eastAsia="Aptos" w:cs="Aptos"/>
+          <w:b w:val="0"/>
+          <w:bCs w:val="0"/>
+          <w:i w:val="0"/>
+          <w:iCs w:val="0"/>
+          <w:caps w:val="0"/>
+          <w:smallCaps w:val="0"/>
+          <w:sz w:val="24"/>
+          <w:szCs w:val="24"/>
+          <w:lang w:val="es-ES"/>
+        </w:rPr>
+        <w:t>Conclusiones:</w:t>
+      </w:r>
+    </w:p>
+    <w:p>
+      <w:pPr>
+        <w:pStyle w:val="ListParagraph"/>
+        <w:numPr>
+          <w:ilvl w:val="0"/>
+          <w:numId w:val="5"/>
+        </w:numPr>
+        <w:rPr>
+          <w:rFonts w:ascii="Aptos" w:hAnsi="Aptos" w:eastAsia="Aptos" w:cs="Aptos"/>
+          <w:b w:val="0"/>
+          <w:bCs w:val="0"/>
+          <w:i w:val="0"/>
+          <w:iCs w:val="0"/>
+          <w:caps w:val="0"/>
+          <w:smallCaps w:val="0"/>
+          <w:sz w:val="24"/>
+          <w:szCs w:val="24"/>
+          <w:lang w:val="es-ES"/>
+        </w:rPr>
+      </w:pPr>
+      <w:r>
+        <w:rPr>
+          <w:rFonts w:ascii="Aptos" w:hAnsi="Aptos" w:eastAsia="Aptos" w:cs="Aptos"/>
+          <w:b w:val="0"/>
+          <w:bCs w:val="0"/>
+          <w:i w:val="0"/>
+          <w:iCs w:val="0"/>
+          <w:caps w:val="0"/>
+          <w:smallCaps w:val="0"/>
+          <w:sz w:val="24"/>
+          <w:szCs w:val="24"/>
+          <w:lang w:val="es-ES"/>
+        </w:rPr>
+        <w:t>A veces, la tarea puede resultar difícil cuando se utiliza GitHub y los comandos y procesos correctos para garantizar que el código se ha clonado correctamente y no hay discrepancias. Sin embargo, después de aclimatarnos al proceso, la tarea se hizo más fácil y GitHub fue una buena herramienta para crear dispositivos de seguridad y asegurar que se evitan errores y discrepancias. Junit también ha demostrado ser una gran herramienta para crear y probar el código escrito y encontrar errores que no eran fácilmente visibles o difíciles de detectar.</w:t>
+      </w:r>
+    </w:p>
+    <w:p>
+      <w:pPr>
+        <w:pStyle w:val="Normal"/>
+        <w:ind w:firstLine="0"/>
+        <w:rPr>
+          <w:rFonts w:ascii="Aptos" w:hAnsi="Aptos" w:eastAsia="Aptos" w:cs="Aptos"/>
+          <w:b w:val="0"/>
+          <w:bCs w:val="0"/>
+          <w:i w:val="0"/>
+          <w:iCs w:val="0"/>
+          <w:caps w:val="0"/>
+          <w:smallCaps w:val="0"/>
+          <w:sz w:val="24"/>
+          <w:szCs w:val="24"/>
+          <w:lang w:val="es-ES"/>
+        </w:rPr>
+      </w:pPr>
+      <w:r>
+        <w:rPr>
+          <w:rFonts w:ascii="Aptos" w:hAnsi="Aptos" w:eastAsia="Aptos" w:cs="Aptos"/>
+          <w:b w:val="0"/>
+          <w:bCs w:val="0"/>
+          <w:i w:val="0"/>
+          <w:iCs w:val="0"/>
+          <w:caps w:val="0"/>
+          <w:smallCaps w:val="0"/>
+          <w:sz w:val="24"/>
+          <w:szCs w:val="24"/>
+          <w:lang w:val="es-ES"/>
+        </w:rPr>
+        <w:t>Desglose de Tareas:</w:t>
+      </w:r>
+    </w:p>
+    <w:p>
+      <w:pPr>
+        <w:pStyle w:val="ListParagraph"/>
+        <w:numPr>
+          <w:ilvl w:val="0"/>
+          <w:numId w:val="4"/>
+        </w:numPr>
+        <w:rPr>
+          <w:rFonts w:ascii="Aptos" w:hAnsi="Aptos" w:eastAsia="Aptos" w:cs="Aptos"/>
+          <w:b w:val="0"/>
+          <w:bCs w:val="0"/>
+          <w:i w:val="0"/>
+          <w:iCs w:val="0"/>
+          <w:caps w:val="0"/>
+          <w:smallCaps w:val="0"/>
+          <w:sz w:val="24"/>
+          <w:szCs w:val="24"/>
+          <w:lang w:val="es-ES"/>
+        </w:rPr>
+      </w:pPr>
+      <w:r>
+        <w:rPr>
+          <w:rFonts w:ascii="Aptos" w:hAnsi="Aptos" w:eastAsia="Aptos" w:cs="Aptos"/>
+          <w:b w:val="0"/>
+          <w:bCs w:val="0"/>
+          <w:i w:val="0"/>
+          <w:iCs w:val="0"/>
+          <w:caps w:val="0"/>
+          <w:smallCaps w:val="0"/>
+          <w:sz w:val="24"/>
+          <w:szCs w:val="24"/>
+          <w:lang w:val="es-ES"/>
+        </w:rPr>
+        <w:t>Kyle Lamm ha creado la clase Cociente y probado la clase Suma que fue escrita por Danielrguezm.</w:t>
+      </w:r>
+    </w:p>
+    <w:p>
+      <w:pPr>
+        <w:pStyle w:val="Normal"/>
+        <w:ind w:firstLine="0"/>
+        <w:rPr>
+          <w:rFonts w:ascii="Aptos" w:hAnsi="Aptos" w:eastAsia="Aptos" w:cs="Aptos"/>
+          <w:b w:val="0"/>
+          <w:bCs w:val="0"/>
+          <w:i w:val="0"/>
+          <w:iCs w:val="0"/>
+          <w:caps w:val="0"/>
+          <w:smallCaps w:val="0"/>
+          <w:sz w:val="24"/>
+          <w:szCs w:val="24"/>
+          <w:lang w:val="es-ES"/>
+        </w:rPr>
+      </w:pPr>
+    </w:p>
+    <w:p>
+      <w:pPr>
+        <w:pStyle w:val="Normal"/>
+        <w:rPr>
+          <w:rFonts w:ascii="Aptos" w:hAnsi="Aptos" w:eastAsia="Aptos" w:cs="Aptos"/>
+          <w:b w:val="0"/>
+          <w:bCs w:val="0"/>
+          <w:i w:val="0"/>
+          <w:iCs w:val="0"/>
+          <w:caps w:val="0"/>
+          <w:smallCaps w:val="0"/>
+          <w:sz w:val="23"/>
+          <w:szCs w:val="23"/>
+        </w:rPr>
       </w:pPr>
     </w:p>
     <w:p>
@@ -666,7 +1353,7 @@
           </w:pPr>
           <w:r>
             <w:drawing>
-              <wp:inline wp14:editId="46D42EA0" wp14:anchorId="0DDE1E40">
+              <wp:inline wp14:editId="73E7AC92" wp14:anchorId="0DDE1E40">
                 <wp:extent cx="1116801" cy="705763"/>
                 <wp:effectExtent l="0" t="0" r="0" b="0"/>
                 <wp:docPr id="775476171" name="" title=""/>
@@ -681,10 +1368,10 @@
                         <pic:cNvPicPr/>
                       </pic:nvPicPr>
                       <pic:blipFill>
-                        <a:blip r:embed="R7b7527bc06b74b0b">
-                          <a:extLst>
+                        <a:blip r:embed="Rb500823b13b24364">
+                          <a:extLst xmlns:a="http://schemas.openxmlformats.org/drawingml/2006/main">
                             <a:ext xmlns:a="http://schemas.openxmlformats.org/drawingml/2006/main" uri="{28A0092B-C50C-407E-A947-70E740481C1C}">
-                              <a14:useLocalDpi val="0"/>
+                              <a14:useLocalDpi xmlns:a14="http://schemas.microsoft.com/office/drawing/2010/main" val="0"/>
                             </a:ext>
                           </a:extLst>
                         </a:blip>
@@ -694,7 +1381,7 @@
                         </a:stretch>
                       </pic:blipFill>
                       <pic:spPr>
-                        <a:xfrm>
+                        <a:xfrm rot="0" flipH="0" flipV="0">
                           <a:off x="0" y="0"/>
                           <a:ext cx="1116801" cy="705763"/>
                         </a:xfrm>
@@ -789,6 +1476,701 @@
     </w:pPr>
   </w:p>
 </w:hdr>
+</file>
+
+<file path=word/numbering.xml><?xml version="1.0" encoding="utf-8"?>
+<w:numbering xmlns:w="http://schemas.openxmlformats.org/wordprocessingml/2006/main">
+  <w:abstractNum xmlns:w="http://schemas.openxmlformats.org/wordprocessingml/2006/main" w:abstractNumId="6">
+    <w:nsid w:val="6351b862"/>
+    <w:multiLevelType xmlns:w="http://schemas.openxmlformats.org/wordprocessingml/2006/main" w:val="hybridMultilevel"/>
+    <w:lvl xmlns:w="http://schemas.openxmlformats.org/wordprocessingml/2006/main" w:ilvl="0">
+      <w:start w:val="1"/>
+      <w:numFmt w:val="bullet"/>
+      <w:lvlText w:val="-"/>
+      <w:lvlJc w:val="left"/>
+      <w:pPr>
+        <w:ind w:left="720" w:hanging="360"/>
+      </w:pPr>
+      <w:rPr>
+        <w:rFonts w:hint="default" w:ascii="Aptos" w:hAnsi="Aptos"/>
+      </w:rPr>
+    </w:lvl>
+    <w:lvl xmlns:w="http://schemas.openxmlformats.org/wordprocessingml/2006/main" w:ilvl="1">
+      <w:start w:val="1"/>
+      <w:numFmt w:val="bullet"/>
+      <w:lvlText w:val="o"/>
+      <w:lvlJc w:val="left"/>
+      <w:pPr>
+        <w:ind w:left="1440" w:hanging="360"/>
+      </w:pPr>
+      <w:rPr>
+        <w:rFonts w:hint="default" w:ascii="Courier New" w:hAnsi="Courier New"/>
+      </w:rPr>
+    </w:lvl>
+    <w:lvl xmlns:w="http://schemas.openxmlformats.org/wordprocessingml/2006/main" w:ilvl="2">
+      <w:start w:val="1"/>
+      <w:numFmt w:val="bullet"/>
+      <w:lvlText w:val=""/>
+      <w:lvlJc w:val="left"/>
+      <w:pPr>
+        <w:ind w:left="2160" w:hanging="360"/>
+      </w:pPr>
+      <w:rPr>
+        <w:rFonts w:hint="default" w:ascii="Wingdings" w:hAnsi="Wingdings"/>
+      </w:rPr>
+    </w:lvl>
+    <w:lvl xmlns:w="http://schemas.openxmlformats.org/wordprocessingml/2006/main" w:ilvl="3">
+      <w:start w:val="1"/>
+      <w:numFmt w:val="bullet"/>
+      <w:lvlText w:val=""/>
+      <w:lvlJc w:val="left"/>
+      <w:pPr>
+        <w:ind w:left="2880" w:hanging="360"/>
+      </w:pPr>
+      <w:rPr>
+        <w:rFonts w:hint="default" w:ascii="Symbol" w:hAnsi="Symbol"/>
+      </w:rPr>
+    </w:lvl>
+    <w:lvl xmlns:w="http://schemas.openxmlformats.org/wordprocessingml/2006/main" w:ilvl="4">
+      <w:start w:val="1"/>
+      <w:numFmt w:val="bullet"/>
+      <w:lvlText w:val="o"/>
+      <w:lvlJc w:val="left"/>
+      <w:pPr>
+        <w:ind w:left="3600" w:hanging="360"/>
+      </w:pPr>
+      <w:rPr>
+        <w:rFonts w:hint="default" w:ascii="Courier New" w:hAnsi="Courier New"/>
+      </w:rPr>
+    </w:lvl>
+    <w:lvl xmlns:w="http://schemas.openxmlformats.org/wordprocessingml/2006/main" w:ilvl="5">
+      <w:start w:val="1"/>
+      <w:numFmt w:val="bullet"/>
+      <w:lvlText w:val=""/>
+      <w:lvlJc w:val="left"/>
+      <w:pPr>
+        <w:ind w:left="4320" w:hanging="360"/>
+      </w:pPr>
+      <w:rPr>
+        <w:rFonts w:hint="default" w:ascii="Wingdings" w:hAnsi="Wingdings"/>
+      </w:rPr>
+    </w:lvl>
+    <w:lvl xmlns:w="http://schemas.openxmlformats.org/wordprocessingml/2006/main" w:ilvl="6">
+      <w:start w:val="1"/>
+      <w:numFmt w:val="bullet"/>
+      <w:lvlText w:val=""/>
+      <w:lvlJc w:val="left"/>
+      <w:pPr>
+        <w:ind w:left="5040" w:hanging="360"/>
+      </w:pPr>
+      <w:rPr>
+        <w:rFonts w:hint="default" w:ascii="Symbol" w:hAnsi="Symbol"/>
+      </w:rPr>
+    </w:lvl>
+    <w:lvl xmlns:w="http://schemas.openxmlformats.org/wordprocessingml/2006/main" w:ilvl="7">
+      <w:start w:val="1"/>
+      <w:numFmt w:val="bullet"/>
+      <w:lvlText w:val="o"/>
+      <w:lvlJc w:val="left"/>
+      <w:pPr>
+        <w:ind w:left="5760" w:hanging="360"/>
+      </w:pPr>
+      <w:rPr>
+        <w:rFonts w:hint="default" w:ascii="Courier New" w:hAnsi="Courier New"/>
+      </w:rPr>
+    </w:lvl>
+    <w:lvl xmlns:w="http://schemas.openxmlformats.org/wordprocessingml/2006/main" w:ilvl="8">
+      <w:start w:val="1"/>
+      <w:numFmt w:val="bullet"/>
+      <w:lvlText w:val=""/>
+      <w:lvlJc w:val="left"/>
+      <w:pPr>
+        <w:ind w:left="6480" w:hanging="360"/>
+      </w:pPr>
+      <w:rPr>
+        <w:rFonts w:hint="default" w:ascii="Wingdings" w:hAnsi="Wingdings"/>
+      </w:rPr>
+    </w:lvl>
+  </w:abstractNum>
+  <w:abstractNum xmlns:w="http://schemas.openxmlformats.org/wordprocessingml/2006/main" w:abstractNumId="5">
+    <w:nsid w:val="63fc062b"/>
+    <w:multiLevelType xmlns:w="http://schemas.openxmlformats.org/wordprocessingml/2006/main" w:val="hybridMultilevel"/>
+    <w:lvl xmlns:w="http://schemas.openxmlformats.org/wordprocessingml/2006/main" w:ilvl="0">
+      <w:start w:val="1"/>
+      <w:numFmt w:val="bullet"/>
+      <w:lvlText w:val="-"/>
+      <w:lvlJc w:val="left"/>
+      <w:pPr>
+        <w:ind w:left="720" w:hanging="360"/>
+      </w:pPr>
+      <w:rPr>
+        <w:rFonts w:hint="default" w:ascii="Aptos" w:hAnsi="Aptos"/>
+      </w:rPr>
+    </w:lvl>
+    <w:lvl xmlns:w="http://schemas.openxmlformats.org/wordprocessingml/2006/main" w:ilvl="1">
+      <w:start w:val="1"/>
+      <w:numFmt w:val="bullet"/>
+      <w:lvlText w:val="o"/>
+      <w:lvlJc w:val="left"/>
+      <w:pPr>
+        <w:ind w:left="1440" w:hanging="360"/>
+      </w:pPr>
+      <w:rPr>
+        <w:rFonts w:hint="default" w:ascii="Courier New" w:hAnsi="Courier New"/>
+      </w:rPr>
+    </w:lvl>
+    <w:lvl xmlns:w="http://schemas.openxmlformats.org/wordprocessingml/2006/main" w:ilvl="2">
+      <w:start w:val="1"/>
+      <w:numFmt w:val="bullet"/>
+      <w:lvlText w:val=""/>
+      <w:lvlJc w:val="left"/>
+      <w:pPr>
+        <w:ind w:left="2160" w:hanging="360"/>
+      </w:pPr>
+      <w:rPr>
+        <w:rFonts w:hint="default" w:ascii="Wingdings" w:hAnsi="Wingdings"/>
+      </w:rPr>
+    </w:lvl>
+    <w:lvl xmlns:w="http://schemas.openxmlformats.org/wordprocessingml/2006/main" w:ilvl="3">
+      <w:start w:val="1"/>
+      <w:numFmt w:val="bullet"/>
+      <w:lvlText w:val=""/>
+      <w:lvlJc w:val="left"/>
+      <w:pPr>
+        <w:ind w:left="2880" w:hanging="360"/>
+      </w:pPr>
+      <w:rPr>
+        <w:rFonts w:hint="default" w:ascii="Symbol" w:hAnsi="Symbol"/>
+      </w:rPr>
+    </w:lvl>
+    <w:lvl xmlns:w="http://schemas.openxmlformats.org/wordprocessingml/2006/main" w:ilvl="4">
+      <w:start w:val="1"/>
+      <w:numFmt w:val="bullet"/>
+      <w:lvlText w:val="o"/>
+      <w:lvlJc w:val="left"/>
+      <w:pPr>
+        <w:ind w:left="3600" w:hanging="360"/>
+      </w:pPr>
+      <w:rPr>
+        <w:rFonts w:hint="default" w:ascii="Courier New" w:hAnsi="Courier New"/>
+      </w:rPr>
+    </w:lvl>
+    <w:lvl xmlns:w="http://schemas.openxmlformats.org/wordprocessingml/2006/main" w:ilvl="5">
+      <w:start w:val="1"/>
+      <w:numFmt w:val="bullet"/>
+      <w:lvlText w:val=""/>
+      <w:lvlJc w:val="left"/>
+      <w:pPr>
+        <w:ind w:left="4320" w:hanging="360"/>
+      </w:pPr>
+      <w:rPr>
+        <w:rFonts w:hint="default" w:ascii="Wingdings" w:hAnsi="Wingdings"/>
+      </w:rPr>
+    </w:lvl>
+    <w:lvl xmlns:w="http://schemas.openxmlformats.org/wordprocessingml/2006/main" w:ilvl="6">
+      <w:start w:val="1"/>
+      <w:numFmt w:val="bullet"/>
+      <w:lvlText w:val=""/>
+      <w:lvlJc w:val="left"/>
+      <w:pPr>
+        <w:ind w:left="5040" w:hanging="360"/>
+      </w:pPr>
+      <w:rPr>
+        <w:rFonts w:hint="default" w:ascii="Symbol" w:hAnsi="Symbol"/>
+      </w:rPr>
+    </w:lvl>
+    <w:lvl xmlns:w="http://schemas.openxmlformats.org/wordprocessingml/2006/main" w:ilvl="7">
+      <w:start w:val="1"/>
+      <w:numFmt w:val="bullet"/>
+      <w:lvlText w:val="o"/>
+      <w:lvlJc w:val="left"/>
+      <w:pPr>
+        <w:ind w:left="5760" w:hanging="360"/>
+      </w:pPr>
+      <w:rPr>
+        <w:rFonts w:hint="default" w:ascii="Courier New" w:hAnsi="Courier New"/>
+      </w:rPr>
+    </w:lvl>
+    <w:lvl xmlns:w="http://schemas.openxmlformats.org/wordprocessingml/2006/main" w:ilvl="8">
+      <w:start w:val="1"/>
+      <w:numFmt w:val="bullet"/>
+      <w:lvlText w:val=""/>
+      <w:lvlJc w:val="left"/>
+      <w:pPr>
+        <w:ind w:left="6480" w:hanging="360"/>
+      </w:pPr>
+      <w:rPr>
+        <w:rFonts w:hint="default" w:ascii="Wingdings" w:hAnsi="Wingdings"/>
+      </w:rPr>
+    </w:lvl>
+  </w:abstractNum>
+  <w:abstractNum xmlns:w="http://schemas.openxmlformats.org/wordprocessingml/2006/main" w:abstractNumId="4">
+    <w:nsid w:val="7b9a8da2"/>
+    <w:multiLevelType xmlns:w="http://schemas.openxmlformats.org/wordprocessingml/2006/main" w:val="hybridMultilevel"/>
+    <w:lvl xmlns:w="http://schemas.openxmlformats.org/wordprocessingml/2006/main" w:ilvl="0">
+      <w:start w:val="1"/>
+      <w:numFmt w:val="bullet"/>
+      <w:lvlText w:val="-"/>
+      <w:lvlJc w:val="left"/>
+      <w:pPr>
+        <w:ind w:left="720" w:hanging="360"/>
+      </w:pPr>
+      <w:rPr>
+        <w:rFonts w:hint="default" w:ascii="Aptos" w:hAnsi="Aptos"/>
+      </w:rPr>
+    </w:lvl>
+    <w:lvl xmlns:w="http://schemas.openxmlformats.org/wordprocessingml/2006/main" w:ilvl="1">
+      <w:start w:val="1"/>
+      <w:numFmt w:val="bullet"/>
+      <w:lvlText w:val="o"/>
+      <w:lvlJc w:val="left"/>
+      <w:pPr>
+        <w:ind w:left="1440" w:hanging="360"/>
+      </w:pPr>
+      <w:rPr>
+        <w:rFonts w:hint="default" w:ascii="Courier New" w:hAnsi="Courier New"/>
+      </w:rPr>
+    </w:lvl>
+    <w:lvl xmlns:w="http://schemas.openxmlformats.org/wordprocessingml/2006/main" w:ilvl="2">
+      <w:start w:val="1"/>
+      <w:numFmt w:val="bullet"/>
+      <w:lvlText w:val=""/>
+      <w:lvlJc w:val="left"/>
+      <w:pPr>
+        <w:ind w:left="2160" w:hanging="360"/>
+      </w:pPr>
+      <w:rPr>
+        <w:rFonts w:hint="default" w:ascii="Wingdings" w:hAnsi="Wingdings"/>
+      </w:rPr>
+    </w:lvl>
+    <w:lvl xmlns:w="http://schemas.openxmlformats.org/wordprocessingml/2006/main" w:ilvl="3">
+      <w:start w:val="1"/>
+      <w:numFmt w:val="bullet"/>
+      <w:lvlText w:val=""/>
+      <w:lvlJc w:val="left"/>
+      <w:pPr>
+        <w:ind w:left="2880" w:hanging="360"/>
+      </w:pPr>
+      <w:rPr>
+        <w:rFonts w:hint="default" w:ascii="Symbol" w:hAnsi="Symbol"/>
+      </w:rPr>
+    </w:lvl>
+    <w:lvl xmlns:w="http://schemas.openxmlformats.org/wordprocessingml/2006/main" w:ilvl="4">
+      <w:start w:val="1"/>
+      <w:numFmt w:val="bullet"/>
+      <w:lvlText w:val="o"/>
+      <w:lvlJc w:val="left"/>
+      <w:pPr>
+        <w:ind w:left="3600" w:hanging="360"/>
+      </w:pPr>
+      <w:rPr>
+        <w:rFonts w:hint="default" w:ascii="Courier New" w:hAnsi="Courier New"/>
+      </w:rPr>
+    </w:lvl>
+    <w:lvl xmlns:w="http://schemas.openxmlformats.org/wordprocessingml/2006/main" w:ilvl="5">
+      <w:start w:val="1"/>
+      <w:numFmt w:val="bullet"/>
+      <w:lvlText w:val=""/>
+      <w:lvlJc w:val="left"/>
+      <w:pPr>
+        <w:ind w:left="4320" w:hanging="360"/>
+      </w:pPr>
+      <w:rPr>
+        <w:rFonts w:hint="default" w:ascii="Wingdings" w:hAnsi="Wingdings"/>
+      </w:rPr>
+    </w:lvl>
+    <w:lvl xmlns:w="http://schemas.openxmlformats.org/wordprocessingml/2006/main" w:ilvl="6">
+      <w:start w:val="1"/>
+      <w:numFmt w:val="bullet"/>
+      <w:lvlText w:val=""/>
+      <w:lvlJc w:val="left"/>
+      <w:pPr>
+        <w:ind w:left="5040" w:hanging="360"/>
+      </w:pPr>
+      <w:rPr>
+        <w:rFonts w:hint="default" w:ascii="Symbol" w:hAnsi="Symbol"/>
+      </w:rPr>
+    </w:lvl>
+    <w:lvl xmlns:w="http://schemas.openxmlformats.org/wordprocessingml/2006/main" w:ilvl="7">
+      <w:start w:val="1"/>
+      <w:numFmt w:val="bullet"/>
+      <w:lvlText w:val="o"/>
+      <w:lvlJc w:val="left"/>
+      <w:pPr>
+        <w:ind w:left="5760" w:hanging="360"/>
+      </w:pPr>
+      <w:rPr>
+        <w:rFonts w:hint="default" w:ascii="Courier New" w:hAnsi="Courier New"/>
+      </w:rPr>
+    </w:lvl>
+    <w:lvl xmlns:w="http://schemas.openxmlformats.org/wordprocessingml/2006/main" w:ilvl="8">
+      <w:start w:val="1"/>
+      <w:numFmt w:val="bullet"/>
+      <w:lvlText w:val=""/>
+      <w:lvlJc w:val="left"/>
+      <w:pPr>
+        <w:ind w:left="6480" w:hanging="360"/>
+      </w:pPr>
+      <w:rPr>
+        <w:rFonts w:hint="default" w:ascii="Wingdings" w:hAnsi="Wingdings"/>
+      </w:rPr>
+    </w:lvl>
+  </w:abstractNum>
+  <w:abstractNum xmlns:w="http://schemas.openxmlformats.org/wordprocessingml/2006/main" w:abstractNumId="3">
+    <w:nsid w:val="4b4fa3f8"/>
+    <w:multiLevelType xmlns:w="http://schemas.openxmlformats.org/wordprocessingml/2006/main" w:val="hybridMultilevel"/>
+    <w:lvl xmlns:w="http://schemas.openxmlformats.org/wordprocessingml/2006/main" w:ilvl="0">
+      <w:start w:val="1"/>
+      <w:numFmt w:val="bullet"/>
+      <w:lvlText w:val="-"/>
+      <w:lvlJc w:val="left"/>
+      <w:pPr>
+        <w:ind w:left="720" w:hanging="360"/>
+      </w:pPr>
+      <w:rPr>
+        <w:rFonts w:hint="default" w:ascii="Aptos" w:hAnsi="Aptos"/>
+      </w:rPr>
+    </w:lvl>
+    <w:lvl xmlns:w="http://schemas.openxmlformats.org/wordprocessingml/2006/main" w:ilvl="1">
+      <w:start w:val="1"/>
+      <w:numFmt w:val="bullet"/>
+      <w:lvlText w:val="o"/>
+      <w:lvlJc w:val="left"/>
+      <w:pPr>
+        <w:ind w:left="1440" w:hanging="360"/>
+      </w:pPr>
+      <w:rPr>
+        <w:rFonts w:hint="default" w:ascii="Courier New" w:hAnsi="Courier New"/>
+      </w:rPr>
+    </w:lvl>
+    <w:lvl xmlns:w="http://schemas.openxmlformats.org/wordprocessingml/2006/main" w:ilvl="2">
+      <w:start w:val="1"/>
+      <w:numFmt w:val="bullet"/>
+      <w:lvlText w:val=""/>
+      <w:lvlJc w:val="left"/>
+      <w:pPr>
+        <w:ind w:left="2160" w:hanging="360"/>
+      </w:pPr>
+      <w:rPr>
+        <w:rFonts w:hint="default" w:ascii="Wingdings" w:hAnsi="Wingdings"/>
+      </w:rPr>
+    </w:lvl>
+    <w:lvl xmlns:w="http://schemas.openxmlformats.org/wordprocessingml/2006/main" w:ilvl="3">
+      <w:start w:val="1"/>
+      <w:numFmt w:val="bullet"/>
+      <w:lvlText w:val=""/>
+      <w:lvlJc w:val="left"/>
+      <w:pPr>
+        <w:ind w:left="2880" w:hanging="360"/>
+      </w:pPr>
+      <w:rPr>
+        <w:rFonts w:hint="default" w:ascii="Symbol" w:hAnsi="Symbol"/>
+      </w:rPr>
+    </w:lvl>
+    <w:lvl xmlns:w="http://schemas.openxmlformats.org/wordprocessingml/2006/main" w:ilvl="4">
+      <w:start w:val="1"/>
+      <w:numFmt w:val="bullet"/>
+      <w:lvlText w:val="o"/>
+      <w:lvlJc w:val="left"/>
+      <w:pPr>
+        <w:ind w:left="3600" w:hanging="360"/>
+      </w:pPr>
+      <w:rPr>
+        <w:rFonts w:hint="default" w:ascii="Courier New" w:hAnsi="Courier New"/>
+      </w:rPr>
+    </w:lvl>
+    <w:lvl xmlns:w="http://schemas.openxmlformats.org/wordprocessingml/2006/main" w:ilvl="5">
+      <w:start w:val="1"/>
+      <w:numFmt w:val="bullet"/>
+      <w:lvlText w:val=""/>
+      <w:lvlJc w:val="left"/>
+      <w:pPr>
+        <w:ind w:left="4320" w:hanging="360"/>
+      </w:pPr>
+      <w:rPr>
+        <w:rFonts w:hint="default" w:ascii="Wingdings" w:hAnsi="Wingdings"/>
+      </w:rPr>
+    </w:lvl>
+    <w:lvl xmlns:w="http://schemas.openxmlformats.org/wordprocessingml/2006/main" w:ilvl="6">
+      <w:start w:val="1"/>
+      <w:numFmt w:val="bullet"/>
+      <w:lvlText w:val=""/>
+      <w:lvlJc w:val="left"/>
+      <w:pPr>
+        <w:ind w:left="5040" w:hanging="360"/>
+      </w:pPr>
+      <w:rPr>
+        <w:rFonts w:hint="default" w:ascii="Symbol" w:hAnsi="Symbol"/>
+      </w:rPr>
+    </w:lvl>
+    <w:lvl xmlns:w="http://schemas.openxmlformats.org/wordprocessingml/2006/main" w:ilvl="7">
+      <w:start w:val="1"/>
+      <w:numFmt w:val="bullet"/>
+      <w:lvlText w:val="o"/>
+      <w:lvlJc w:val="left"/>
+      <w:pPr>
+        <w:ind w:left="5760" w:hanging="360"/>
+      </w:pPr>
+      <w:rPr>
+        <w:rFonts w:hint="default" w:ascii="Courier New" w:hAnsi="Courier New"/>
+      </w:rPr>
+    </w:lvl>
+    <w:lvl xmlns:w="http://schemas.openxmlformats.org/wordprocessingml/2006/main" w:ilvl="8">
+      <w:start w:val="1"/>
+      <w:numFmt w:val="bullet"/>
+      <w:lvlText w:val=""/>
+      <w:lvlJc w:val="left"/>
+      <w:pPr>
+        <w:ind w:left="6480" w:hanging="360"/>
+      </w:pPr>
+      <w:rPr>
+        <w:rFonts w:hint="default" w:ascii="Wingdings" w:hAnsi="Wingdings"/>
+      </w:rPr>
+    </w:lvl>
+  </w:abstractNum>
+  <w:abstractNum xmlns:w="http://schemas.openxmlformats.org/wordprocessingml/2006/main" w:abstractNumId="2">
+    <w:nsid w:val="577ce8b6"/>
+    <w:multiLevelType xmlns:w="http://schemas.openxmlformats.org/wordprocessingml/2006/main" w:val="hybridMultilevel"/>
+    <w:lvl xmlns:w="http://schemas.openxmlformats.org/wordprocessingml/2006/main" w:ilvl="0">
+      <w:start w:val="1"/>
+      <w:numFmt w:val="bullet"/>
+      <w:lvlText w:val="-"/>
+      <w:lvlJc w:val="left"/>
+      <w:pPr>
+        <w:ind w:left="720" w:hanging="360"/>
+      </w:pPr>
+      <w:rPr>
+        <w:rFonts w:hint="default" w:ascii="Aptos" w:hAnsi="Aptos"/>
+      </w:rPr>
+    </w:lvl>
+    <w:lvl xmlns:w="http://schemas.openxmlformats.org/wordprocessingml/2006/main" w:ilvl="1">
+      <w:start w:val="1"/>
+      <w:numFmt w:val="bullet"/>
+      <w:lvlText w:val="o"/>
+      <w:lvlJc w:val="left"/>
+      <w:pPr>
+        <w:ind w:left="1440" w:hanging="360"/>
+      </w:pPr>
+      <w:rPr>
+        <w:rFonts w:hint="default" w:ascii="Courier New" w:hAnsi="Courier New"/>
+      </w:rPr>
+    </w:lvl>
+    <w:lvl xmlns:w="http://schemas.openxmlformats.org/wordprocessingml/2006/main" w:ilvl="2">
+      <w:start w:val="1"/>
+      <w:numFmt w:val="bullet"/>
+      <w:lvlText w:val=""/>
+      <w:lvlJc w:val="left"/>
+      <w:pPr>
+        <w:ind w:left="2160" w:hanging="360"/>
+      </w:pPr>
+      <w:rPr>
+        <w:rFonts w:hint="default" w:ascii="Wingdings" w:hAnsi="Wingdings"/>
+      </w:rPr>
+    </w:lvl>
+    <w:lvl xmlns:w="http://schemas.openxmlformats.org/wordprocessingml/2006/main" w:ilvl="3">
+      <w:start w:val="1"/>
+      <w:numFmt w:val="bullet"/>
+      <w:lvlText w:val=""/>
+      <w:lvlJc w:val="left"/>
+      <w:pPr>
+        <w:ind w:left="2880" w:hanging="360"/>
+      </w:pPr>
+      <w:rPr>
+        <w:rFonts w:hint="default" w:ascii="Symbol" w:hAnsi="Symbol"/>
+      </w:rPr>
+    </w:lvl>
+    <w:lvl xmlns:w="http://schemas.openxmlformats.org/wordprocessingml/2006/main" w:ilvl="4">
+      <w:start w:val="1"/>
+      <w:numFmt w:val="bullet"/>
+      <w:lvlText w:val="o"/>
+      <w:lvlJc w:val="left"/>
+      <w:pPr>
+        <w:ind w:left="3600" w:hanging="360"/>
+      </w:pPr>
+      <w:rPr>
+        <w:rFonts w:hint="default" w:ascii="Courier New" w:hAnsi="Courier New"/>
+      </w:rPr>
+    </w:lvl>
+    <w:lvl xmlns:w="http://schemas.openxmlformats.org/wordprocessingml/2006/main" w:ilvl="5">
+      <w:start w:val="1"/>
+      <w:numFmt w:val="bullet"/>
+      <w:lvlText w:val=""/>
+      <w:lvlJc w:val="left"/>
+      <w:pPr>
+        <w:ind w:left="4320" w:hanging="360"/>
+      </w:pPr>
+      <w:rPr>
+        <w:rFonts w:hint="default" w:ascii="Wingdings" w:hAnsi="Wingdings"/>
+      </w:rPr>
+    </w:lvl>
+    <w:lvl xmlns:w="http://schemas.openxmlformats.org/wordprocessingml/2006/main" w:ilvl="6">
+      <w:start w:val="1"/>
+      <w:numFmt w:val="bullet"/>
+      <w:lvlText w:val=""/>
+      <w:lvlJc w:val="left"/>
+      <w:pPr>
+        <w:ind w:left="5040" w:hanging="360"/>
+      </w:pPr>
+      <w:rPr>
+        <w:rFonts w:hint="default" w:ascii="Symbol" w:hAnsi="Symbol"/>
+      </w:rPr>
+    </w:lvl>
+    <w:lvl xmlns:w="http://schemas.openxmlformats.org/wordprocessingml/2006/main" w:ilvl="7">
+      <w:start w:val="1"/>
+      <w:numFmt w:val="bullet"/>
+      <w:lvlText w:val="o"/>
+      <w:lvlJc w:val="left"/>
+      <w:pPr>
+        <w:ind w:left="5760" w:hanging="360"/>
+      </w:pPr>
+      <w:rPr>
+        <w:rFonts w:hint="default" w:ascii="Courier New" w:hAnsi="Courier New"/>
+      </w:rPr>
+    </w:lvl>
+    <w:lvl xmlns:w="http://schemas.openxmlformats.org/wordprocessingml/2006/main" w:ilvl="8">
+      <w:start w:val="1"/>
+      <w:numFmt w:val="bullet"/>
+      <w:lvlText w:val=""/>
+      <w:lvlJc w:val="left"/>
+      <w:pPr>
+        <w:ind w:left="6480" w:hanging="360"/>
+      </w:pPr>
+      <w:rPr>
+        <w:rFonts w:hint="default" w:ascii="Wingdings" w:hAnsi="Wingdings"/>
+      </w:rPr>
+    </w:lvl>
+  </w:abstractNum>
+  <w:abstractNum xmlns:w="http://schemas.openxmlformats.org/wordprocessingml/2006/main" w:abstractNumId="1">
+    <w:nsid w:val="239f77e"/>
+    <w:multiLevelType xmlns:w="http://schemas.openxmlformats.org/wordprocessingml/2006/main" w:val="hybridMultilevel"/>
+    <w:lvl xmlns:w="http://schemas.openxmlformats.org/wordprocessingml/2006/main" w:ilvl="0">
+      <w:start w:val="1"/>
+      <w:numFmt w:val="bullet"/>
+      <w:lvlText w:val="-"/>
+      <w:lvlJc w:val="left"/>
+      <w:pPr>
+        <w:ind w:left="720" w:hanging="360"/>
+      </w:pPr>
+      <w:rPr>
+        <w:rFonts w:hint="default" w:ascii="Aptos" w:hAnsi="Aptos"/>
+      </w:rPr>
+    </w:lvl>
+    <w:lvl xmlns:w="http://schemas.openxmlformats.org/wordprocessingml/2006/main" w:ilvl="1">
+      <w:start w:val="1"/>
+      <w:numFmt w:val="bullet"/>
+      <w:lvlText w:val="o"/>
+      <w:lvlJc w:val="left"/>
+      <w:pPr>
+        <w:ind w:left="1440" w:hanging="360"/>
+      </w:pPr>
+      <w:rPr>
+        <w:rFonts w:hint="default" w:ascii="Courier New" w:hAnsi="Courier New"/>
+      </w:rPr>
+    </w:lvl>
+    <w:lvl xmlns:w="http://schemas.openxmlformats.org/wordprocessingml/2006/main" w:ilvl="2">
+      <w:start w:val="1"/>
+      <w:numFmt w:val="bullet"/>
+      <w:lvlText w:val=""/>
+      <w:lvlJc w:val="left"/>
+      <w:pPr>
+        <w:ind w:left="2160" w:hanging="360"/>
+      </w:pPr>
+      <w:rPr>
+        <w:rFonts w:hint="default" w:ascii="Wingdings" w:hAnsi="Wingdings"/>
+      </w:rPr>
+    </w:lvl>
+    <w:lvl xmlns:w="http://schemas.openxmlformats.org/wordprocessingml/2006/main" w:ilvl="3">
+      <w:start w:val="1"/>
+      <w:numFmt w:val="bullet"/>
+      <w:lvlText w:val=""/>
+      <w:lvlJc w:val="left"/>
+      <w:pPr>
+        <w:ind w:left="2880" w:hanging="360"/>
+      </w:pPr>
+      <w:rPr>
+        <w:rFonts w:hint="default" w:ascii="Symbol" w:hAnsi="Symbol"/>
+      </w:rPr>
+    </w:lvl>
+    <w:lvl xmlns:w="http://schemas.openxmlformats.org/wordprocessingml/2006/main" w:ilvl="4">
+      <w:start w:val="1"/>
+      <w:numFmt w:val="bullet"/>
+      <w:lvlText w:val="o"/>
+      <w:lvlJc w:val="left"/>
+      <w:pPr>
+        <w:ind w:left="3600" w:hanging="360"/>
+      </w:pPr>
+      <w:rPr>
+        <w:rFonts w:hint="default" w:ascii="Courier New" w:hAnsi="Courier New"/>
+      </w:rPr>
+    </w:lvl>
+    <w:lvl xmlns:w="http://schemas.openxmlformats.org/wordprocessingml/2006/main" w:ilvl="5">
+      <w:start w:val="1"/>
+      <w:numFmt w:val="bullet"/>
+      <w:lvlText w:val=""/>
+      <w:lvlJc w:val="left"/>
+      <w:pPr>
+        <w:ind w:left="4320" w:hanging="360"/>
+      </w:pPr>
+      <w:rPr>
+        <w:rFonts w:hint="default" w:ascii="Wingdings" w:hAnsi="Wingdings"/>
+      </w:rPr>
+    </w:lvl>
+    <w:lvl xmlns:w="http://schemas.openxmlformats.org/wordprocessingml/2006/main" w:ilvl="6">
+      <w:start w:val="1"/>
+      <w:numFmt w:val="bullet"/>
+      <w:lvlText w:val=""/>
+      <w:lvlJc w:val="left"/>
+      <w:pPr>
+        <w:ind w:left="5040" w:hanging="360"/>
+      </w:pPr>
+      <w:rPr>
+        <w:rFonts w:hint="default" w:ascii="Symbol" w:hAnsi="Symbol"/>
+      </w:rPr>
+    </w:lvl>
+    <w:lvl xmlns:w="http://schemas.openxmlformats.org/wordprocessingml/2006/main" w:ilvl="7">
+      <w:start w:val="1"/>
+      <w:numFmt w:val="bullet"/>
+      <w:lvlText w:val="o"/>
+      <w:lvlJc w:val="left"/>
+      <w:pPr>
+        <w:ind w:left="5760" w:hanging="360"/>
+      </w:pPr>
+      <w:rPr>
+        <w:rFonts w:hint="default" w:ascii="Courier New" w:hAnsi="Courier New"/>
+      </w:rPr>
+    </w:lvl>
+    <w:lvl xmlns:w="http://schemas.openxmlformats.org/wordprocessingml/2006/main" w:ilvl="8">
+      <w:start w:val="1"/>
+      <w:numFmt w:val="bullet"/>
+      <w:lvlText w:val=""/>
+      <w:lvlJc w:val="left"/>
+      <w:pPr>
+        <w:ind w:left="6480" w:hanging="360"/>
+      </w:pPr>
+      <w:rPr>
+        <w:rFonts w:hint="default" w:ascii="Wingdings" w:hAnsi="Wingdings"/>
+      </w:rPr>
+    </w:lvl>
+  </w:abstractNum>
+  <w:num w:numId="6">
+    <w:abstractNumId w:val="6"/>
+  </w:num>
+  <w:num w:numId="5">
+    <w:abstractNumId w:val="5"/>
+  </w:num>
+  <w:num w:numId="4">
+    <w:abstractNumId w:val="4"/>
+  </w:num>
+  <w:num w:numId="3">
+    <w:abstractNumId w:val="3"/>
+  </w:num>
+  <w:num w:numId="2">
+    <w:abstractNumId w:val="2"/>
+  </w:num>
+  <w:num w:numId="1">
+    <w:abstractNumId w:val="1"/>
+  </w:num>
+</w:numbering>
 </file>
 
 <file path=word/styles.xml><?xml version="1.0" encoding="utf-8"?>
@@ -1182,8 +2564,14 @@
     <w:lsdException w:name="List Table 7 Colorful Accent 6" w:uiPriority="52"/>
   </w:latentStyles>
   <w:style w:type="paragraph" w:styleId="Normal" w:default="1">
+    <w:uiPriority w:val="0"/>
     <w:name w:val="Normal"/>
     <w:qFormat/>
+    <w:rsid w:val="28337292"/>
+    <w:rPr>
+      <w:noProof w:val="0"/>
+      <w:lang w:val="es-ES"/>
+    </w:rPr>
   </w:style>
   <w:style w:type="character" w:styleId="DefaultParagraphFont" w:default="1">
     <w:name w:val="Default Paragraph Font"/>
@@ -1225,24 +2613,25 @@
     </w:rPr>
   </w:style>
   <w:style w:type="paragraph" w:styleId="Heading1">
+    <w:uiPriority w:val="9"/>
     <w:name w:val="heading 1"/>
     <w:basedOn w:val="Normal"/>
     <w:next w:val="Normal"/>
     <w:link w:val="Heading1Char"/>
-    <w:uiPriority w:val="9"/>
     <w:qFormat/>
+    <w:rsid w:val="28337292"/>
+    <w:rPr>
+      <w:rFonts w:ascii="Aptos Display" w:hAnsi="Aptos Display" w:eastAsia="" w:cs="" w:asciiTheme="majorAscii" w:hAnsiTheme="majorAscii" w:eastAsiaTheme="majorEastAsia" w:cstheme="majorBidi"/>
+      <w:color w:val="0F4761" w:themeColor="accent1" w:themeTint="FF" w:themeShade="BF"/>
+      <w:sz w:val="40"/>
+      <w:szCs w:val="40"/>
+    </w:rPr>
     <w:pPr>
-      <w:keepNext/>
-      <w:keepLines/>
+      <w:keepNext w:val="1"/>
+      <w:keepLines w:val="1"/>
       <w:spacing w:before="360" w:after="80"/>
       <w:outlineLvl w:val="0"/>
     </w:pPr>
-    <w:rPr>
-      <w:rFonts w:asciiTheme="majorHAnsi" w:hAnsiTheme="majorHAnsi" w:eastAsiaTheme="majorEastAsia" w:cstheme="majorBidi"/>
-      <w:color w:val="0F4761" w:themeColor="accent1" w:themeShade="BF"/>
-      <w:sz w:val="40"/>
-      <w:szCs w:val="40"/>
-    </w:rPr>
   </w:style>
   <w:style w:type="character" w:styleId="Heading2Char" w:customStyle="1">
     <w:name w:val="Heading 2 Char"/>
@@ -1257,25 +2646,26 @@
     </w:rPr>
   </w:style>
   <w:style w:type="paragraph" w:styleId="Heading2">
+    <w:uiPriority w:val="9"/>
     <w:name w:val="heading 2"/>
     <w:basedOn w:val="Normal"/>
     <w:next w:val="Normal"/>
+    <w:unhideWhenUsed/>
     <w:link w:val="Heading2Char"/>
-    <w:uiPriority w:val="9"/>
-    <w:unhideWhenUsed/>
     <w:qFormat/>
+    <w:rsid w:val="28337292"/>
+    <w:rPr>
+      <w:rFonts w:ascii="Aptos Display" w:hAnsi="Aptos Display" w:eastAsia="" w:cs="" w:asciiTheme="majorAscii" w:hAnsiTheme="majorAscii" w:eastAsiaTheme="majorEastAsia" w:cstheme="majorBidi"/>
+      <w:color w:val="0F4761" w:themeColor="accent1" w:themeTint="FF" w:themeShade="BF"/>
+      <w:sz w:val="32"/>
+      <w:szCs w:val="32"/>
+    </w:rPr>
     <w:pPr>
-      <w:keepNext/>
-      <w:keepLines/>
+      <w:keepNext w:val="1"/>
+      <w:keepLines w:val="1"/>
       <w:spacing w:before="160" w:after="80"/>
       <w:outlineLvl w:val="1"/>
     </w:pPr>
-    <w:rPr>
-      <w:rFonts w:asciiTheme="majorHAnsi" w:hAnsiTheme="majorHAnsi" w:eastAsiaTheme="majorEastAsia" w:cstheme="majorBidi"/>
-      <w:color w:val="0F4761" w:themeColor="accent1" w:themeShade="BF"/>
-      <w:sz w:val="32"/>
-      <w:szCs w:val="32"/>
-    </w:rPr>
   </w:style>
   <w:style w:type="character" w:styleId="Heading3Char" w:customStyle="1">
     <w:name w:val="Heading 3 Char"/>
@@ -1290,25 +2680,26 @@
     </w:rPr>
   </w:style>
   <w:style w:type="paragraph" w:styleId="Heading3">
+    <w:uiPriority w:val="9"/>
     <w:name w:val="heading 3"/>
     <w:basedOn w:val="Normal"/>
     <w:next w:val="Normal"/>
+    <w:unhideWhenUsed/>
     <w:link w:val="Heading3Char"/>
-    <w:uiPriority w:val="9"/>
-    <w:unhideWhenUsed/>
     <w:qFormat/>
+    <w:rsid w:val="28337292"/>
+    <w:rPr>
+      <w:rFonts w:eastAsia="" w:cs="" w:eastAsiaTheme="majorEastAsia" w:cstheme="majorBidi"/>
+      <w:color w:val="0F4761" w:themeColor="accent1" w:themeTint="FF" w:themeShade="BF"/>
+      <w:sz w:val="28"/>
+      <w:szCs w:val="28"/>
+    </w:rPr>
     <w:pPr>
-      <w:keepNext/>
-      <w:keepLines/>
+      <w:keepNext w:val="1"/>
+      <w:keepLines w:val="1"/>
       <w:spacing w:before="160" w:after="80"/>
       <w:outlineLvl w:val="2"/>
     </w:pPr>
-    <w:rPr>
-      <w:rFonts w:eastAsiaTheme="majorEastAsia" w:cstheme="majorBidi"/>
-      <w:color w:val="0F4761" w:themeColor="accent1" w:themeShade="BF"/>
-      <w:sz w:val="28"/>
-      <w:szCs w:val="28"/>
-    </w:rPr>
   </w:style>
   <w:style w:type="character" w:styleId="Heading4Char" w:customStyle="1">
     <w:name w:val="Heading 4 Char"/>
@@ -1323,25 +2714,26 @@
     </w:rPr>
   </w:style>
   <w:style w:type="paragraph" w:styleId="Heading4">
+    <w:uiPriority w:val="9"/>
     <w:name w:val="heading 4"/>
     <w:basedOn w:val="Normal"/>
     <w:next w:val="Normal"/>
+    <w:unhideWhenUsed/>
     <w:link w:val="Heading4Char"/>
-    <w:uiPriority w:val="9"/>
-    <w:unhideWhenUsed/>
     <w:qFormat/>
+    <w:rsid w:val="28337292"/>
+    <w:rPr>
+      <w:rFonts w:eastAsia="" w:cs="" w:eastAsiaTheme="majorEastAsia" w:cstheme="majorBidi"/>
+      <w:i w:val="1"/>
+      <w:iCs w:val="1"/>
+      <w:color w:val="0F4761" w:themeColor="accent1" w:themeTint="FF" w:themeShade="BF"/>
+    </w:rPr>
     <w:pPr>
-      <w:keepNext/>
-      <w:keepLines/>
+      <w:keepNext w:val="1"/>
+      <w:keepLines w:val="1"/>
       <w:spacing w:before="80" w:after="40"/>
       <w:outlineLvl w:val="3"/>
     </w:pPr>
-    <w:rPr>
-      <w:rFonts w:eastAsiaTheme="majorEastAsia" w:cstheme="majorBidi"/>
-      <w:i/>
-      <w:iCs/>
-      <w:color w:val="0F4761" w:themeColor="accent1" w:themeShade="BF"/>
-    </w:rPr>
   </w:style>
   <w:style w:type="character" w:styleId="Heading5Char" w:customStyle="1">
     <w:name w:val="Heading 5 Char"/>
@@ -1354,23 +2746,24 @@
     </w:rPr>
   </w:style>
   <w:style w:type="paragraph" w:styleId="Heading5">
+    <w:uiPriority w:val="9"/>
     <w:name w:val="heading 5"/>
     <w:basedOn w:val="Normal"/>
     <w:next w:val="Normal"/>
+    <w:unhideWhenUsed/>
     <w:link w:val="Heading5Char"/>
-    <w:uiPriority w:val="9"/>
-    <w:unhideWhenUsed/>
     <w:qFormat/>
+    <w:rsid w:val="28337292"/>
+    <w:rPr>
+      <w:rFonts w:eastAsia="" w:cs="" w:eastAsiaTheme="majorEastAsia" w:cstheme="majorBidi"/>
+      <w:color w:val="0F4761" w:themeColor="accent1" w:themeTint="FF" w:themeShade="BF"/>
+    </w:rPr>
     <w:pPr>
-      <w:keepNext/>
-      <w:keepLines/>
+      <w:keepNext w:val="1"/>
+      <w:keepLines w:val="1"/>
       <w:spacing w:before="80" w:after="40"/>
       <w:outlineLvl w:val="4"/>
     </w:pPr>
-    <w:rPr>
-      <w:rFonts w:eastAsiaTheme="majorEastAsia" w:cstheme="majorBidi"/>
-      <w:color w:val="0F4761" w:themeColor="accent1" w:themeShade="BF"/>
-    </w:rPr>
   </w:style>
   <w:style w:type="character" w:styleId="Heading6Char" w:customStyle="1">
     <w:name w:val="Heading 6 Char"/>
@@ -1385,25 +2778,26 @@
     </w:rPr>
   </w:style>
   <w:style w:type="paragraph" w:styleId="Heading6">
+    <w:uiPriority w:val="9"/>
     <w:name w:val="heading 6"/>
     <w:basedOn w:val="Normal"/>
     <w:next w:val="Normal"/>
+    <w:unhideWhenUsed/>
     <w:link w:val="Heading6Char"/>
-    <w:uiPriority w:val="9"/>
-    <w:unhideWhenUsed/>
     <w:qFormat/>
+    <w:rsid w:val="28337292"/>
+    <w:rPr>
+      <w:rFonts w:eastAsia="" w:cs="" w:eastAsiaTheme="majorEastAsia" w:cstheme="majorBidi"/>
+      <w:i w:val="1"/>
+      <w:iCs w:val="1"/>
+      <w:color w:val="595959" w:themeColor="text1" w:themeTint="A6" w:themeShade="FF"/>
+    </w:rPr>
     <w:pPr>
-      <w:keepNext/>
-      <w:keepLines/>
+      <w:keepNext w:val="1"/>
+      <w:keepLines w:val="1"/>
       <w:spacing w:before="40" w:after="0"/>
       <w:outlineLvl w:val="5"/>
     </w:pPr>
-    <w:rPr>
-      <w:rFonts w:eastAsiaTheme="majorEastAsia" w:cstheme="majorBidi"/>
-      <w:i/>
-      <w:iCs/>
-      <w:color w:val="595959" w:themeColor="text1" w:themeTint="A6"/>
-    </w:rPr>
   </w:style>
   <w:style w:type="character" w:styleId="Heading7Char" w:customStyle="1">
     <w:name w:val="Heading 7 Char"/>
@@ -1416,23 +2810,24 @@
     </w:rPr>
   </w:style>
   <w:style w:type="paragraph" w:styleId="Heading7">
+    <w:uiPriority w:val="9"/>
     <w:name w:val="heading 7"/>
     <w:basedOn w:val="Normal"/>
     <w:next w:val="Normal"/>
+    <w:unhideWhenUsed/>
     <w:link w:val="Heading7Char"/>
-    <w:uiPriority w:val="9"/>
-    <w:unhideWhenUsed/>
     <w:qFormat/>
+    <w:rsid w:val="28337292"/>
+    <w:rPr>
+      <w:rFonts w:eastAsia="" w:cs="" w:eastAsiaTheme="majorEastAsia" w:cstheme="majorBidi"/>
+      <w:color w:val="595959" w:themeColor="text1" w:themeTint="A6" w:themeShade="FF"/>
+    </w:rPr>
     <w:pPr>
-      <w:keepNext/>
-      <w:keepLines/>
+      <w:keepNext w:val="1"/>
+      <w:keepLines w:val="1"/>
       <w:spacing w:before="40" w:after="0"/>
       <w:outlineLvl w:val="6"/>
     </w:pPr>
-    <w:rPr>
-      <w:rFonts w:eastAsiaTheme="majorEastAsia" w:cstheme="majorBidi"/>
-      <w:color w:val="595959" w:themeColor="text1" w:themeTint="A6"/>
-    </w:rPr>
   </w:style>
   <w:style w:type="character" w:styleId="Heading8Char" w:customStyle="1">
     <w:name w:val="Heading 8 Char"/>
@@ -1447,25 +2842,26 @@
     </w:rPr>
   </w:style>
   <w:style w:type="paragraph" w:styleId="Heading8">
+    <w:uiPriority w:val="9"/>
     <w:name w:val="heading 8"/>
     <w:basedOn w:val="Normal"/>
     <w:next w:val="Normal"/>
+    <w:unhideWhenUsed/>
     <w:link w:val="Heading8Char"/>
-    <w:uiPriority w:val="9"/>
-    <w:unhideWhenUsed/>
     <w:qFormat/>
+    <w:rsid w:val="28337292"/>
+    <w:rPr>
+      <w:rFonts w:eastAsia="" w:cs="" w:eastAsiaTheme="majorEastAsia" w:cstheme="majorBidi"/>
+      <w:i w:val="1"/>
+      <w:iCs w:val="1"/>
+      <w:color w:val="272727"/>
+    </w:rPr>
     <w:pPr>
-      <w:keepNext/>
-      <w:keepLines/>
+      <w:keepNext w:val="1"/>
+      <w:keepLines w:val="1"/>
       <w:spacing w:after="0"/>
       <w:outlineLvl w:val="7"/>
     </w:pPr>
-    <w:rPr>
-      <w:rFonts w:eastAsiaTheme="majorEastAsia" w:cstheme="majorBidi"/>
-      <w:i/>
-      <w:iCs/>
-      <w:color w:val="272727" w:themeColor="text1" w:themeTint="D8"/>
-    </w:rPr>
   </w:style>
   <w:style w:type="character" w:styleId="Heading9Char" w:customStyle="1">
     <w:name w:val="Heading 9 Char"/>
@@ -1478,23 +2874,24 @@
     </w:rPr>
   </w:style>
   <w:style w:type="paragraph" w:styleId="Heading9">
+    <w:uiPriority w:val="9"/>
     <w:name w:val="heading 9"/>
     <w:basedOn w:val="Normal"/>
     <w:next w:val="Normal"/>
+    <w:unhideWhenUsed/>
     <w:link w:val="Heading9Char"/>
-    <w:uiPriority w:val="9"/>
-    <w:unhideWhenUsed/>
     <w:qFormat/>
+    <w:rsid w:val="28337292"/>
+    <w:rPr>
+      <w:rFonts w:eastAsia="" w:cs="" w:eastAsiaTheme="majorEastAsia" w:cstheme="majorBidi"/>
+      <w:color w:val="272727"/>
+    </w:rPr>
     <w:pPr>
-      <w:keepNext/>
-      <w:keepLines/>
+      <w:keepNext w:val="1"/>
+      <w:keepLines w:val="1"/>
       <w:spacing w:after="0"/>
       <w:outlineLvl w:val="8"/>
     </w:pPr>
-    <w:rPr>
-      <w:rFonts w:eastAsiaTheme="majorEastAsia" w:cstheme="majorBidi"/>
-      <w:color w:val="272727" w:themeColor="text1" w:themeTint="D8"/>
-    </w:rPr>
   </w:style>
   <w:style w:type="character" w:styleId="TitleChar" w:customStyle="1">
     <w:name w:val="Title Char"/>
@@ -1510,23 +2907,22 @@
     </w:rPr>
   </w:style>
   <w:style w:type="paragraph" w:styleId="Title">
+    <w:uiPriority w:val="10"/>
     <w:name w:val="Title"/>
     <w:basedOn w:val="Normal"/>
     <w:next w:val="Normal"/>
     <w:link w:val="TitleChar"/>
-    <w:uiPriority w:val="10"/>
     <w:qFormat/>
+    <w:rsid w:val="28337292"/>
+    <w:rPr>
+      <w:rFonts w:ascii="Aptos Display" w:hAnsi="Aptos Display" w:eastAsia="" w:cs="" w:asciiTheme="majorAscii" w:hAnsiTheme="majorAscii" w:eastAsiaTheme="majorEastAsia" w:cstheme="majorBidi"/>
+      <w:sz w:val="56"/>
+      <w:szCs w:val="56"/>
+    </w:rPr>
     <w:pPr>
       <w:spacing w:after="80" w:line="240" w:lineRule="auto"/>
       <w:contextualSpacing/>
     </w:pPr>
-    <w:rPr>
-      <w:rFonts w:asciiTheme="majorHAnsi" w:hAnsiTheme="majorHAnsi" w:eastAsiaTheme="majorEastAsia" w:cstheme="majorBidi"/>
-      <w:spacing w:val="-10"/>
-      <w:kern w:val="28"/>
-      <w:sz w:val="56"/>
-      <w:szCs w:val="56"/>
-    </w:rPr>
   </w:style>
   <w:style w:type="character" w:styleId="SubtitleChar" w:customStyle="1">
     <w:name w:val="Subtitle Char"/>
@@ -1542,21 +2938,16 @@
     </w:rPr>
   </w:style>
   <w:style w:type="paragraph" w:styleId="Subtitle">
+    <w:uiPriority w:val="11"/>
     <w:name w:val="Subtitle"/>
     <w:basedOn w:val="Normal"/>
     <w:next w:val="Normal"/>
     <w:link w:val="SubtitleChar"/>
-    <w:uiPriority w:val="11"/>
     <w:qFormat/>
-    <w:pPr>
-      <w:numPr>
-        <w:ilvl w:val="1"/>
-      </w:numPr>
-    </w:pPr>
+    <w:rsid w:val="28337292"/>
     <w:rPr>
-      <w:rFonts w:eastAsiaTheme="majorEastAsia" w:cstheme="majorBidi"/>
-      <w:color w:val="595959" w:themeColor="text1" w:themeTint="A6"/>
-      <w:spacing w:val="15"/>
+      <w:rFonts w:eastAsia="" w:cs="" w:eastAsiaTheme="majorEastAsia" w:cstheme="majorBidi"/>
+      <w:color w:val="595959" w:themeColor="text1" w:themeTint="A6" w:themeShade="FF"/>
       <w:sz w:val="28"/>
       <w:szCs w:val="28"/>
     </w:rPr>
@@ -1584,21 +2975,22 @@
     </w:rPr>
   </w:style>
   <w:style w:type="paragraph" w:styleId="Quote">
+    <w:uiPriority w:val="29"/>
     <w:name w:val="Quote"/>
     <w:basedOn w:val="Normal"/>
     <w:next w:val="Normal"/>
     <w:link w:val="QuoteChar"/>
-    <w:uiPriority w:val="29"/>
     <w:qFormat/>
+    <w:rsid w:val="28337292"/>
+    <w:rPr>
+      <w:i w:val="1"/>
+      <w:iCs w:val="1"/>
+      <w:color w:val="404040" w:themeColor="text1" w:themeTint="BF" w:themeShade="FF"/>
+    </w:rPr>
     <w:pPr>
       <w:spacing w:before="160"/>
       <w:jc w:val="center"/>
     </w:pPr>
-    <w:rPr>
-      <w:i/>
-      <w:iCs/>
-      <w:color w:val="404040" w:themeColor="text1" w:themeTint="BF"/>
-    </w:rPr>
   </w:style>
   <w:style w:type="character" w:styleId="IntenseQuoteChar" w:customStyle="1">
     <w:name w:val="Intense Quote Char"/>
@@ -1612,12 +3004,18 @@
     </w:rPr>
   </w:style>
   <w:style w:type="paragraph" w:styleId="IntenseQuote">
+    <w:uiPriority w:val="30"/>
     <w:name w:val="Intense Quote"/>
     <w:basedOn w:val="Normal"/>
     <w:next w:val="Normal"/>
     <w:link w:val="IntenseQuoteChar"/>
-    <w:uiPriority w:val="30"/>
     <w:qFormat/>
+    <w:rsid w:val="28337292"/>
+    <w:rPr>
+      <w:i w:val="1"/>
+      <w:iCs w:val="1"/>
+      <w:color w:val="0F4761" w:themeColor="accent1" w:themeTint="FF" w:themeShade="BF"/>
+    </w:rPr>
     <w:pPr>
       <w:pBdr>
         <w:top w:val="single" w:color="0F4761" w:themeColor="accent1" w:themeShade="BF" w:sz="4" w:space="10"/>
@@ -1627,11 +3025,6 @@
       <w:ind w:left="864" w:right="864"/>
       <w:jc w:val="center"/>
     </w:pPr>
-    <w:rPr>
-      <w:i/>
-      <w:iCs/>
-      <w:color w:val="0F4761" w:themeColor="accent1" w:themeShade="BF"/>
-    </w:rPr>
   </w:style>
   <w:style w:type="character" w:styleId="IntenseReference">
     <w:name w:val="Intense Reference"/>
@@ -1651,7 +3044,7 @@
     <w:name w:val="header"/>
     <w:basedOn w:val="Normal"/>
     <w:unhideWhenUsed/>
-    <w:rsid w:val="714CDD05"/>
+    <w:rsid w:val="28337292"/>
     <w:pPr>
       <w:tabs>
         <w:tab w:val="center" w:leader="none" w:pos="4680"/>
@@ -1665,7 +3058,7 @@
     <w:name w:val="footer"/>
     <w:basedOn w:val="Normal"/>
     <w:unhideWhenUsed/>
-    <w:rsid w:val="714CDD05"/>
+    <w:rsid w:val="28337292"/>
     <w:pPr>
       <w:tabs>
         <w:tab w:val="center" w:leader="none" w:pos="4680"/>
@@ -1699,6 +3092,27 @@
         <w:right w:w="108" w:type="dxa"/>
       </w:tblCellMar>
     </w:tblPr>
+  </w:style>
+  <w:style w:type="character" w:styleId="Hyperlink">
+    <w:uiPriority w:val="99"/>
+    <w:name w:val="Hyperlink"/>
+    <w:basedOn w:val="DefaultParagraphFont"/>
+    <w:unhideWhenUsed/>
+    <w:rsid w:val="5FB1C073"/>
+    <w:rPr>
+      <w:color w:val="467886"/>
+      <w:u w:val="single"/>
+    </w:rPr>
+  </w:style>
+  <w:style xmlns:w14="http://schemas.microsoft.com/office/word/2010/wordml" xmlns:mc="http://schemas.openxmlformats.org/markup-compatibility/2006" xmlns:w="http://schemas.openxmlformats.org/wordprocessingml/2006/main" w:type="paragraph" w:styleId="ListParagraph" mc:Ignorable="w14">
+    <w:name xmlns:w="http://schemas.openxmlformats.org/wordprocessingml/2006/main" w:val="List Paragraph"/>
+    <w:basedOn xmlns:w="http://schemas.openxmlformats.org/wordprocessingml/2006/main" w:val="Normal"/>
+    <w:uiPriority xmlns:w="http://schemas.openxmlformats.org/wordprocessingml/2006/main" w:val="34"/>
+    <w:qFormat xmlns:w="http://schemas.openxmlformats.org/wordprocessingml/2006/main"/>
+    <w:pPr xmlns:w="http://schemas.openxmlformats.org/wordprocessingml/2006/main">
+      <w:ind xmlns:w="http://schemas.openxmlformats.org/wordprocessingml/2006/main" w:left="720"/>
+      <w:contextualSpacing xmlns:w="http://schemas.openxmlformats.org/wordprocessingml/2006/main"/>
+    </w:pPr>
   </w:style>
 </w:styles>
 </file>

</xml_diff>